<commit_message>
alles bij elkaar, nu nog kijken voor een downloadbutton
</commit_message>
<xml_diff>
--- a/OR5_verantwoording_Bram en Natasja.docx
+++ b/OR5_verantwoording_Bram en Natasja.docx
@@ -240,7 +240,7 @@
           <w:r>
             <w:fldChar w:fldCharType="separate"/>
           </w:r>
-          <w:hyperlink w:anchor="_Toc147333857" w:history="1">
+          <w:hyperlink w:anchor="_Toc147755051" w:history="1">
             <w:r>
               <w:rPr>
                 <w:rStyle w:val="Hyperlink"/>
@@ -262,7 +262,7 @@
                 <w:rStyle w:val="Hyperlink"/>
                 <w:noProof/>
               </w:rPr>
-              <w:t>Probleemdefinitie: wiskundig probleem</w:t>
+              <w:t>Probleemdefinitie</w:t>
             </w:r>
             <w:r>
               <w:rPr>
@@ -283,7 +283,7 @@
                 <w:noProof/>
                 <w:webHidden/>
               </w:rPr>
-              <w:instrText xml:space="preserve"> PAGEREF _Toc147333857 \h </w:instrText>
+              <w:instrText xml:space="preserve"> PAGEREF _Toc147755051 \h </w:instrText>
             </w:r>
             <w:r>
               <w:rPr>
@@ -328,7 +328,7 @@
               <w14:ligatures w14:val="standardContextual"/>
             </w:rPr>
           </w:pPr>
-          <w:hyperlink w:anchor="_Toc147333858" w:history="1">
+          <w:hyperlink w:anchor="_Toc147755052" w:history="1">
             <w:r>
               <w:rPr>
                 <w:rStyle w:val="Hyperlink"/>
@@ -371,7 +371,7 @@
                 <w:noProof/>
                 <w:webHidden/>
               </w:rPr>
-              <w:instrText xml:space="preserve"> PAGEREF _Toc147333858 \h </w:instrText>
+              <w:instrText xml:space="preserve"> PAGEREF _Toc147755052 \h </w:instrText>
             </w:r>
             <w:r>
               <w:rPr>
@@ -416,7 +416,7 @@
               <w14:ligatures w14:val="standardContextual"/>
             </w:rPr>
           </w:pPr>
-          <w:hyperlink w:anchor="_Toc147333859" w:history="1">
+          <w:hyperlink w:anchor="_Toc147755053" w:history="1">
             <w:r>
               <w:rPr>
                 <w:rStyle w:val="Hyperlink"/>
@@ -459,7 +459,7 @@
                 <w:noProof/>
                 <w:webHidden/>
               </w:rPr>
-              <w:instrText xml:space="preserve"> PAGEREF _Toc147333859 \h </w:instrText>
+              <w:instrText xml:space="preserve"> PAGEREF _Toc147755053 \h </w:instrText>
             </w:r>
             <w:r>
               <w:rPr>
@@ -504,7 +504,7 @@
               <w14:ligatures w14:val="standardContextual"/>
             </w:rPr>
           </w:pPr>
-          <w:hyperlink w:anchor="_Toc147333860" w:history="1">
+          <w:hyperlink w:anchor="_Toc147755054" w:history="1">
             <w:r>
               <w:rPr>
                 <w:rStyle w:val="Hyperlink"/>
@@ -549,7 +549,7 @@
                 <w:noProof/>
                 <w:webHidden/>
               </w:rPr>
-              <w:instrText xml:space="preserve"> PAGEREF _Toc147333860 \h </w:instrText>
+              <w:instrText xml:space="preserve"> PAGEREF _Toc147755054 \h </w:instrText>
             </w:r>
             <w:r>
               <w:rPr>
@@ -594,7 +594,7 @@
               <w14:ligatures w14:val="standardContextual"/>
             </w:rPr>
           </w:pPr>
-          <w:hyperlink w:anchor="_Toc147333861" w:history="1">
+          <w:hyperlink w:anchor="_Toc147755055" w:history="1">
             <w:r>
               <w:rPr>
                 <w:rStyle w:val="Hyperlink"/>
@@ -639,7 +639,7 @@
                 <w:noProof/>
                 <w:webHidden/>
               </w:rPr>
-              <w:instrText xml:space="preserve"> PAGEREF _Toc147333861 \h </w:instrText>
+              <w:instrText xml:space="preserve"> PAGEREF _Toc147755055 \h </w:instrText>
             </w:r>
             <w:r>
               <w:rPr>
@@ -684,7 +684,7 @@
               <w14:ligatures w14:val="standardContextual"/>
             </w:rPr>
           </w:pPr>
-          <w:hyperlink w:anchor="_Toc147333862" w:history="1">
+          <w:hyperlink w:anchor="_Toc147755056" w:history="1">
             <w:r>
               <w:rPr>
                 <w:rStyle w:val="Hyperlink"/>
@@ -729,7 +729,7 @@
                 <w:noProof/>
                 <w:webHidden/>
               </w:rPr>
-              <w:instrText xml:space="preserve"> PAGEREF _Toc147333862 \h </w:instrText>
+              <w:instrText xml:space="preserve"> PAGEREF _Toc147755056 \h </w:instrText>
             </w:r>
             <w:r>
               <w:rPr>
@@ -749,7 +749,7 @@
                 <w:noProof/>
                 <w:webHidden/>
               </w:rPr>
-              <w:t>3</w:t>
+              <w:t>4</w:t>
             </w:r>
             <w:r>
               <w:rPr>
@@ -774,7 +774,7 @@
               <w14:ligatures w14:val="standardContextual"/>
             </w:rPr>
           </w:pPr>
-          <w:hyperlink w:anchor="_Toc147333863" w:history="1">
+          <w:hyperlink w:anchor="_Toc147755057" w:history="1">
             <w:r>
               <w:rPr>
                 <w:rStyle w:val="Hyperlink"/>
@@ -819,7 +819,7 @@
                 <w:noProof/>
                 <w:webHidden/>
               </w:rPr>
-              <w:instrText xml:space="preserve"> PAGEREF _Toc147333863 \h </w:instrText>
+              <w:instrText xml:space="preserve"> PAGEREF _Toc147755057 \h </w:instrText>
             </w:r>
             <w:r>
               <w:rPr>
@@ -864,7 +864,7 @@
               <w14:ligatures w14:val="standardContextual"/>
             </w:rPr>
           </w:pPr>
-          <w:hyperlink w:anchor="_Toc147333864" w:history="1">
+          <w:hyperlink w:anchor="_Toc147755058" w:history="1">
             <w:r>
               <w:rPr>
                 <w:rStyle w:val="Hyperlink"/>
@@ -909,7 +909,7 @@
                 <w:noProof/>
                 <w:webHidden/>
               </w:rPr>
-              <w:instrText xml:space="preserve"> PAGEREF _Toc147333864 \h </w:instrText>
+              <w:instrText xml:space="preserve"> PAGEREF _Toc147755058 \h </w:instrText>
             </w:r>
             <w:r>
               <w:rPr>
@@ -954,7 +954,7 @@
               <w14:ligatures w14:val="standardContextual"/>
             </w:rPr>
           </w:pPr>
-          <w:hyperlink w:anchor="_Toc147333865" w:history="1">
+          <w:hyperlink w:anchor="_Toc147755059" w:history="1">
             <w:r>
               <w:rPr>
                 <w:rStyle w:val="Hyperlink"/>
@@ -999,7 +999,7 @@
                 <w:noProof/>
                 <w:webHidden/>
               </w:rPr>
-              <w:instrText xml:space="preserve"> PAGEREF _Toc147333865 \h </w:instrText>
+              <w:instrText xml:space="preserve"> PAGEREF _Toc147755059 \h </w:instrText>
             </w:r>
             <w:r>
               <w:rPr>
@@ -1044,7 +1044,7 @@
               <w14:ligatures w14:val="standardContextual"/>
             </w:rPr>
           </w:pPr>
-          <w:hyperlink w:anchor="_Toc147333866" w:history="1">
+          <w:hyperlink w:anchor="_Toc147755060" w:history="1">
             <w:r>
               <w:rPr>
                 <w:rStyle w:val="Hyperlink"/>
@@ -1089,7 +1089,7 @@
                 <w:noProof/>
                 <w:webHidden/>
               </w:rPr>
-              <w:instrText xml:space="preserve"> PAGEREF _Toc147333866 \h </w:instrText>
+              <w:instrText xml:space="preserve"> PAGEREF _Toc147755060 \h </w:instrText>
             </w:r>
             <w:r>
               <w:rPr>
@@ -1134,7 +1134,7 @@
               <w14:ligatures w14:val="standardContextual"/>
             </w:rPr>
           </w:pPr>
-          <w:hyperlink w:anchor="_Toc147333867" w:history="1">
+          <w:hyperlink w:anchor="_Toc147755061" w:history="1">
             <w:r>
               <w:rPr>
                 <w:rStyle w:val="Hyperlink"/>
@@ -1179,7 +1179,7 @@
                 <w:noProof/>
                 <w:webHidden/>
               </w:rPr>
-              <w:instrText xml:space="preserve"> PAGEREF _Toc147333867 \h </w:instrText>
+              <w:instrText xml:space="preserve"> PAGEREF _Toc147755061 \h </w:instrText>
             </w:r>
             <w:r>
               <w:rPr>
@@ -1224,7 +1224,7 @@
               <w14:ligatures w14:val="standardContextual"/>
             </w:rPr>
           </w:pPr>
-          <w:hyperlink w:anchor="_Toc147333868" w:history="1">
+          <w:hyperlink w:anchor="_Toc147755062" w:history="1">
             <w:r>
               <w:rPr>
                 <w:rStyle w:val="Hyperlink"/>
@@ -1269,7 +1269,7 @@
                 <w:noProof/>
                 <w:webHidden/>
               </w:rPr>
-              <w:instrText xml:space="preserve"> PAGEREF _Toc147333868 \h </w:instrText>
+              <w:instrText xml:space="preserve"> PAGEREF _Toc147755062 \h </w:instrText>
             </w:r>
             <w:r>
               <w:rPr>
@@ -1289,7 +1289,7 @@
                 <w:noProof/>
                 <w:webHidden/>
               </w:rPr>
-              <w:t>5</w:t>
+              <w:t>6</w:t>
             </w:r>
             <w:r>
               <w:rPr>
@@ -1314,7 +1314,7 @@
               <w14:ligatures w14:val="standardContextual"/>
             </w:rPr>
           </w:pPr>
-          <w:hyperlink w:anchor="_Toc147333869" w:history="1">
+          <w:hyperlink w:anchor="_Toc147755063" w:history="1">
             <w:r>
               <w:rPr>
                 <w:rStyle w:val="Hyperlink"/>
@@ -1359,7 +1359,7 @@
                 <w:noProof/>
                 <w:webHidden/>
               </w:rPr>
-              <w:instrText xml:space="preserve"> PAGEREF _Toc147333869 \h </w:instrText>
+              <w:instrText xml:space="preserve"> PAGEREF _Toc147755063 \h </w:instrText>
             </w:r>
             <w:r>
               <w:rPr>
@@ -1379,7 +1379,7 @@
                 <w:noProof/>
                 <w:webHidden/>
               </w:rPr>
-              <w:t>5</w:t>
+              <w:t>6</w:t>
             </w:r>
             <w:r>
               <w:rPr>
@@ -1404,7 +1404,7 @@
               <w14:ligatures w14:val="standardContextual"/>
             </w:rPr>
           </w:pPr>
-          <w:hyperlink w:anchor="_Toc147333870" w:history="1">
+          <w:hyperlink w:anchor="_Toc147755064" w:history="1">
             <w:r>
               <w:rPr>
                 <w:rStyle w:val="Hyperlink"/>
@@ -1428,7 +1428,7 @@
                 <w:noProof/>
                 <w:lang w:val="nl-NL"/>
               </w:rPr>
-              <w:t>Testresultaten</w:t>
+              <w:t>Rekentijd</w:t>
             </w:r>
             <w:r>
               <w:rPr>
@@ -1449,7 +1449,7 @@
                 <w:noProof/>
                 <w:webHidden/>
               </w:rPr>
-              <w:instrText xml:space="preserve"> PAGEREF _Toc147333870 \h </w:instrText>
+              <w:instrText xml:space="preserve"> PAGEREF _Toc147755064 \h </w:instrText>
             </w:r>
             <w:r>
               <w:rPr>
@@ -1469,7 +1469,7 @@
                 <w:noProof/>
                 <w:webHidden/>
               </w:rPr>
-              <w:t>5</w:t>
+              <w:t>6</w:t>
             </w:r>
             <w:r>
               <w:rPr>
@@ -1482,9 +1482,8 @@
         </w:p>
         <w:p>
           <w:pPr>
-            <w:pStyle w:val="TOC2"/>
+            <w:pStyle w:val="TOC1"/>
             <w:tabs>
-              <w:tab w:val="left" w:pos="880"/>
               <w:tab w:val="right" w:leader="dot" w:pos="9350"/>
             </w:tabs>
             <w:rPr>
@@ -1494,162 +1493,55 @@
               <w14:ligatures w14:val="standardContextual"/>
             </w:rPr>
           </w:pPr>
-          <w:hyperlink w:anchor="_Toc147333871" w:history="1">
+          <w:hyperlink w:anchor="_Toc147755065" w:history="1">
             <w:r>
               <w:rPr>
                 <w:rStyle w:val="Hyperlink"/>
                 <w:noProof/>
                 <w:lang w:val="nl-NL"/>
               </w:rPr>
-              <w:t>7.3</w:t>
-            </w:r>
-            <w:r>
-              <w:rPr>
-                <w:noProof/>
-                <w:kern w:val="2"/>
-                <w:lang w:val="nl-NL" w:eastAsia="nl-NL"/>
-                <w14:ligatures w14:val="standardContextual"/>
+              <w:t>Bibliografie</w:t>
+            </w:r>
+            <w:r>
+              <w:rPr>
+                <w:noProof/>
+                <w:webHidden/>
               </w:rPr>
               <w:tab/>
             </w:r>
             <w:r>
               <w:rPr>
-                <w:rStyle w:val="Hyperlink"/>
-                <w:noProof/>
-                <w:lang w:val="nl-NL"/>
-              </w:rPr>
-              <w:t>Rekentijd</w:t>
-            </w:r>
-            <w:r>
-              <w:rPr>
                 <w:noProof/>
                 <w:webHidden/>
               </w:rPr>
-              <w:tab/>
+              <w:fldChar w:fldCharType="begin"/>
             </w:r>
             <w:r>
               <w:rPr>
                 <w:noProof/>
                 <w:webHidden/>
               </w:rPr>
-              <w:fldChar w:fldCharType="begin"/>
+              <w:instrText xml:space="preserve"> PAGEREF _Toc147755065 \h </w:instrText>
             </w:r>
             <w:r>
               <w:rPr>
                 <w:noProof/>
                 <w:webHidden/>
               </w:rPr>
-              <w:instrText xml:space="preserve"> PAGEREF _Toc147333871 \h </w:instrText>
             </w:r>
             <w:r>
               <w:rPr>
                 <w:noProof/>
                 <w:webHidden/>
               </w:rPr>
+              <w:fldChar w:fldCharType="separate"/>
             </w:r>
             <w:r>
               <w:rPr>
                 <w:noProof/>
                 <w:webHidden/>
               </w:rPr>
-              <w:fldChar w:fldCharType="separate"/>
-            </w:r>
-            <w:r>
-              <w:rPr>
-                <w:noProof/>
-                <w:webHidden/>
-              </w:rPr>
-              <w:t>5</w:t>
-            </w:r>
-            <w:r>
-              <w:rPr>
-                <w:noProof/>
-                <w:webHidden/>
-              </w:rPr>
-              <w:fldChar w:fldCharType="end"/>
-            </w:r>
-          </w:hyperlink>
-        </w:p>
-        <w:p>
-          <w:pPr>
-            <w:pStyle w:val="TOC1"/>
-            <w:tabs>
-              <w:tab w:val="left" w:pos="440"/>
-              <w:tab w:val="right" w:leader="dot" w:pos="9350"/>
-            </w:tabs>
-            <w:rPr>
-              <w:noProof/>
-              <w:kern w:val="2"/>
-              <w:lang w:val="nl-NL" w:eastAsia="nl-NL"/>
-              <w14:ligatures w14:val="standardContextual"/>
-            </w:rPr>
-          </w:pPr>
-          <w:hyperlink w:anchor="_Toc147333872" w:history="1">
-            <w:r>
-              <w:rPr>
-                <w:rStyle w:val="Hyperlink"/>
-                <w:noProof/>
-                <w:lang w:val="nl-NL"/>
-              </w:rPr>
-              <w:t>8</w:t>
-            </w:r>
-            <w:r>
-              <w:rPr>
-                <w:noProof/>
-                <w:kern w:val="2"/>
-                <w:lang w:val="nl-NL" w:eastAsia="nl-NL"/>
-                <w14:ligatures w14:val="standardContextual"/>
-              </w:rPr>
-              <w:tab/>
-            </w:r>
-            <w:r>
-              <w:rPr>
-                <w:rStyle w:val="Hyperlink"/>
-                <w:noProof/>
-                <w:lang w:val="nl-NL"/>
-              </w:rPr>
-              <w:t>Bibliografie</w:t>
-            </w:r>
-            <w:r>
-              <w:rPr>
-                <w:noProof/>
-                <w:webHidden/>
-              </w:rPr>
-              <w:tab/>
-            </w:r>
-            <w:r>
-              <w:rPr>
-                <w:noProof/>
-                <w:webHidden/>
-              </w:rPr>
-              <w:fldChar w:fldCharType="begin"/>
-            </w:r>
-            <w:r>
-              <w:rPr>
-                <w:noProof/>
-                <w:webHidden/>
-              </w:rPr>
-              <w:instrText xml:space="preserve"> PAGEREF _Toc147333872 \h </w:instrText>
-            </w:r>
-            <w:r>
-              <w:rPr>
-                <w:noProof/>
-                <w:webHidden/>
-              </w:rPr>
-            </w:r>
-            <w:r>
-              <w:rPr>
-                <w:noProof/>
-                <w:webHidden/>
-              </w:rPr>
-              <w:fldChar w:fldCharType="separate"/>
-            </w:r>
-            <w:r>
-              <w:rPr>
-                <w:noProof/>
-                <w:webHidden/>
-              </w:rPr>
-              <w:t>5</w:t>
+              <w:t>6</w:t>
             </w:r>
             <w:r>
               <w:rPr>
@@ -1681,7 +1573,7 @@
       <w:pPr>
         <w:pStyle w:val="Heading1"/>
       </w:pPr>
-      <w:bookmarkStart w:id="0" w:name="_Toc147333857"/>
+      <w:bookmarkStart w:id="0" w:name="_Toc147755051"/>
       <w:proofErr w:type="spellStart"/>
       <w:r>
         <w:lastRenderedPageBreak/>
@@ -1700,7 +1592,21 @@
         <w:rPr>
           <w:lang w:val="nl-NL"/>
         </w:rPr>
-        <w:t xml:space="preserve">Roy Willemsen heeft de probleemdefinitie opgesteld </w:t>
+        <w:t xml:space="preserve">Roy </w:t>
+      </w:r>
+      <w:proofErr w:type="spellStart"/>
+      <w:r>
+        <w:rPr>
+          <w:lang w:val="nl-NL"/>
+        </w:rPr>
+        <w:t>Willemen</w:t>
+      </w:r>
+      <w:proofErr w:type="spellEnd"/>
+      <w:r>
+        <w:rPr>
+          <w:lang w:val="nl-NL"/>
+        </w:rPr>
+        <w:t xml:space="preserve"> heeft de probleemdefinitie opgesteld </w:t>
       </w:r>
       <w:r>
         <w:rPr>
@@ -1734,7 +1640,6 @@
           <w:id w:val="1914739156"/>
           <w:citation/>
         </w:sdtPr>
-        <w:sdtEndPr/>
         <w:sdtContent>
           <w:r>
             <w:rPr>
@@ -1746,7 +1651,7 @@
             <w:rPr>
               <w:lang w:val="nl-NL"/>
             </w:rPr>
-            <w:instrText xml:space="preserve"> CITATION Roy \l 2057 </w:instrText>
+            <w:instrText xml:space="preserve">CITATION Roy \l 2057 </w:instrText>
           </w:r>
           <w:r>
             <w:rPr>
@@ -1757,9 +1662,9 @@
           <w:r>
             <w:rPr>
               <w:noProof/>
-              <w:lang w:val="en-GB"/>
+              <w:lang w:val="nl-NL"/>
             </w:rPr>
-            <w:t>(Roy Willemsen)</w:t>
+            <w:t>(Roy Willemen)</w:t>
           </w:r>
           <w:r>
             <w:rPr>
@@ -1774,7 +1679,7 @@
       <w:pPr>
         <w:pStyle w:val="Heading2"/>
       </w:pPr>
-      <w:bookmarkStart w:id="1" w:name="_Toc147333858"/>
+      <w:bookmarkStart w:id="1" w:name="_Toc147755052"/>
       <w:proofErr w:type="spellStart"/>
       <w:r>
         <w:t>Verzamelingen</w:t>
@@ -3319,7 +3224,7 @@
       <w:pPr>
         <w:pStyle w:val="Heading2"/>
       </w:pPr>
-      <w:bookmarkStart w:id="2" w:name="_Toc147333859"/>
+      <w:bookmarkStart w:id="2" w:name="_Toc147755053"/>
       <w:r>
         <w:t>Parameters</w:t>
       </w:r>
@@ -4667,7 +4572,7 @@
           <w:lang w:val="nl-NL"/>
         </w:rPr>
       </w:pPr>
-      <w:bookmarkStart w:id="3" w:name="_Toc147333860"/>
+      <w:bookmarkStart w:id="3" w:name="_Toc147755054"/>
       <w:r>
         <w:rPr>
           <w:lang w:val="nl-NL"/>
@@ -5036,7 +4941,7 @@
           <w:lang w:val="nl-NL"/>
         </w:rPr>
       </w:pPr>
-      <w:bookmarkStart w:id="4" w:name="_Toc147333861"/>
+      <w:bookmarkStart w:id="4" w:name="_Toc147755055"/>
       <w:r>
         <w:rPr>
           <w:lang w:val="nl-NL"/>
@@ -5782,7 +5687,7 @@
           <w:lang w:val="nl-NL"/>
         </w:rPr>
       </w:pPr>
-      <w:bookmarkStart w:id="5" w:name="_Toc147333862"/>
+      <w:bookmarkStart w:id="5" w:name="_Toc147755056"/>
       <w:r>
         <w:rPr>
           <w:lang w:val="nl-NL"/>
@@ -7705,7 +7610,7 @@
           <w:lang w:val="nl-NL"/>
         </w:rPr>
       </w:pPr>
-      <w:bookmarkStart w:id="6" w:name="_Toc147333863"/>
+      <w:bookmarkStart w:id="6" w:name="_Toc147755057"/>
       <w:r>
         <w:rPr>
           <w:lang w:val="nl-NL"/>
@@ -10418,7 +10323,7 @@
           <w:lang w:val="nl-NL"/>
         </w:rPr>
       </w:pPr>
-      <w:bookmarkStart w:id="7" w:name="_Toc147333864"/>
+      <w:bookmarkStart w:id="7" w:name="_Toc147755058"/>
       <w:r>
         <w:rPr>
           <w:lang w:val="nl-NL"/>
@@ -10752,7 +10657,7 @@
           <w:lang w:val="nl-NL"/>
         </w:rPr>
       </w:pPr>
-      <w:bookmarkStart w:id="8" w:name="_Toc147333865"/>
+      <w:bookmarkStart w:id="8" w:name="_Toc147755059"/>
       <w:r>
         <w:rPr>
           <w:lang w:val="nl-NL"/>
@@ -10768,9 +10673,6 @@
           <w:lang w:val="nl-NL"/>
         </w:rPr>
       </w:pPr>
-      <w:commentRangeStart w:id="9"/>
-      <w:commentRangeStart w:id="10"/>
-      <w:commentRangeStart w:id="11"/>
       <w:r>
         <w:rPr>
           <w:lang w:val="nl-NL"/>
@@ -10920,24 +10822,6 @@
           <w:lang w:val="nl-NL"/>
         </w:rPr>
         <w:t xml:space="preserve"> oorspronkelijk zou eten.</w:t>
-      </w:r>
-      <w:commentRangeEnd w:id="9"/>
-      <w:r>
-        <w:commentReference w:id="9"/>
-      </w:r>
-      <w:commentRangeEnd w:id="10"/>
-      <w:r>
-        <w:rPr>
-          <w:rStyle w:val="CommentReference"/>
-        </w:rPr>
-        <w:commentReference w:id="10"/>
-      </w:r>
-      <w:commentRangeEnd w:id="11"/>
-      <w:r>
-        <w:rPr>
-          <w:rStyle w:val="CommentReference"/>
-        </w:rPr>
-        <w:commentReference w:id="11"/>
       </w:r>
       <w:r>
         <w:rPr>
@@ -11189,14 +11073,14 @@
           <w:lang w:val="nl-NL"/>
         </w:rPr>
       </w:pPr>
-      <w:bookmarkStart w:id="12" w:name="_Toc147333866"/>
+      <w:bookmarkStart w:id="9" w:name="_Toc147755060"/>
       <w:r>
         <w:rPr>
           <w:lang w:val="nl-NL"/>
         </w:rPr>
         <w:t>Pseudocode heuristiek</w:t>
       </w:r>
-      <w:bookmarkEnd w:id="12"/>
+      <w:bookmarkEnd w:id="9"/>
     </w:p>
     <w:p>
       <w:pPr>
@@ -11547,14 +11431,14 @@
           <w:lang w:val="nl-NL"/>
         </w:rPr>
       </w:pPr>
-      <w:bookmarkStart w:id="13" w:name="_Toc147333867"/>
+      <w:bookmarkStart w:id="10" w:name="_Toc147755061"/>
       <w:r>
         <w:rPr>
           <w:lang w:val="nl-NL"/>
         </w:rPr>
         <w:t>Tijdscomplexiteit heuristiek</w:t>
       </w:r>
-      <w:bookmarkEnd w:id="13"/>
+      <w:bookmarkEnd w:id="10"/>
     </w:p>
     <w:p>
       <w:pPr>
@@ -11638,7 +11522,7 @@
           <w:lang w:val="nl-NL"/>
         </w:rPr>
       </w:pPr>
-      <w:bookmarkStart w:id="14" w:name="_Toc147333868"/>
+      <w:bookmarkStart w:id="11" w:name="_Toc147755062"/>
       <w:r>
         <w:rPr>
           <w:lang w:val="nl-NL"/>
@@ -11652,7 +11536,7 @@
         </w:rPr>
         <w:t>plan en testresultaten</w:t>
       </w:r>
-      <w:bookmarkEnd w:id="14"/>
+      <w:bookmarkEnd w:id="11"/>
     </w:p>
     <w:p>
       <w:pPr>
@@ -11661,14 +11545,14 @@
           <w:lang w:val="nl-NL"/>
         </w:rPr>
       </w:pPr>
-      <w:bookmarkStart w:id="15" w:name="_Toc147333869"/>
+      <w:bookmarkStart w:id="12" w:name="_Toc147755063"/>
       <w:r>
         <w:rPr>
           <w:lang w:val="nl-NL"/>
         </w:rPr>
         <w:t>Testplan</w:t>
       </w:r>
-      <w:bookmarkEnd w:id="15"/>
+      <w:bookmarkEnd w:id="12"/>
     </w:p>
     <w:p>
       <w:pPr>
@@ -11996,14 +11880,14 @@
           <w:lang w:val="nl-NL"/>
         </w:rPr>
       </w:pPr>
-      <w:bookmarkStart w:id="16" w:name="_Toc147333871"/>
+      <w:bookmarkStart w:id="13" w:name="_Toc147755064"/>
       <w:r>
         <w:rPr>
           <w:lang w:val="nl-NL"/>
         </w:rPr>
         <w:t>Rekentijd</w:t>
       </w:r>
-      <w:bookmarkEnd w:id="16"/>
+      <w:bookmarkEnd w:id="13"/>
     </w:p>
     <w:p>
       <w:pPr>
@@ -12295,6 +12179,7 @@
         </w:tc>
       </w:tr>
     </w:tbl>
+    <w:bookmarkStart w:id="14" w:name="_Toc147755065" w:displacedByCustomXml="next"/>
     <w:sdt>
       <w:sdtPr>
         <w:rPr>
@@ -12333,13 +12218,13 @@
             </w:rPr>
             <w:t>Bibliografie</w:t>
           </w:r>
+          <w:bookmarkEnd w:id="14"/>
         </w:p>
         <w:sdt>
           <w:sdtPr>
             <w:id w:val="111145805"/>
             <w:bibliography/>
           </w:sdtPr>
-          <w:sdtEndPr/>
           <w:sdtContent>
             <w:p>
               <w:pPr>
@@ -12379,8 +12264,9 @@
               <w:r>
                 <w:rPr>
                   <w:noProof/>
+                  <w:lang w:val="nl-NL"/>
                 </w:rPr>
-                <w:t xml:space="preserve">Roy Willemsen, F. H. (sd). </w:t>
+                <w:t xml:space="preserve">Roy Willemen, F. H. (sd). </w:t>
               </w:r>
               <w:r>
                 <w:rPr>
@@ -12445,93 +12331,6 @@
     </w:sectPr>
   </w:body>
 </w:document>
-</file>
-
-<file path=word/comments.xml><?xml version="1.0" encoding="utf-8"?>
-<w:comments xmlns:wpc="http://schemas.microsoft.com/office/word/2010/wordprocessingCanvas" xmlns:cx="http://schemas.microsoft.com/office/drawing/2014/chartex" xmlns:cx1="http://schemas.microsoft.com/office/drawing/2015/9/8/chartex" xmlns:cx2="http://schemas.microsoft.com/office/drawing/2015/10/21/chartex" xmlns:cx3="http://schemas.microsoft.com/office/drawing/2016/5/9/chartex" xmlns:cx4="http://schemas.microsoft.com/office/drawing/2016/5/10/chartex" xmlns:cx5="http://schemas.microsoft.com/office/drawing/2016/5/11/chartex" xmlns:cx6="http://schemas.microsoft.com/office/drawing/2016/5/12/chartex" xmlns:cx7="http://schemas.microsoft.com/office/drawing/2016/5/13/chartex" xmlns:cx8="http://schemas.microsoft.com/office/drawing/2016/5/14/chartex" xmlns:mc="http://schemas.openxmlformats.org/markup-compatibility/2006" xmlns:aink="http://schemas.microsoft.com/office/drawing/2016/ink" xmlns:am3d="http://schemas.microsoft.com/office/drawing/2017/model3d" xmlns:o="urn:schemas-microsoft-com:office:office" xmlns:oel="http://schemas.microsoft.com/office/2019/extlst" xmlns:r="http://schemas.openxmlformats.org/officeDocument/2006/relationships" xmlns:m="http://schemas.openxmlformats.org/officeDocument/2006/math" xmlns:v="urn:schemas-microsoft-com:vml" xmlns:wp14="http://schemas.microsoft.com/office/word/2010/wordprocessingDrawing" xmlns:wp="http://schemas.openxmlformats.org/drawingml/2006/wordprocessingDrawing" xmlns:w10="urn:schemas-microsoft-com:office:word" xmlns:w="http://schemas.openxmlformats.org/wordprocessingml/2006/main" xmlns:w14="http://schemas.microsoft.com/office/word/2010/wordml" xmlns:w15="http://schemas.microsoft.com/office/word/2012/wordml" xmlns:w16cex="http://schemas.microsoft.com/office/word/2018/wordml/cex" xmlns:w16cid="http://schemas.microsoft.com/office/word/2016/wordml/cid" xmlns:w16="http://schemas.microsoft.com/office/word/2018/wordml" xmlns:w16sdtdh="http://schemas.microsoft.com/office/word/2020/wordml/sdtdatahash" xmlns:w16se="http://schemas.microsoft.com/office/word/2015/wordml/symex" xmlns:wpg="http://schemas.microsoft.com/office/word/2010/wordprocessingGroup" xmlns:wpi="http://schemas.microsoft.com/office/word/2010/wordprocessingInk" xmlns:wne="http://schemas.microsoft.com/office/word/2006/wordml" xmlns:wps="http://schemas.microsoft.com/office/word/2010/wordprocessingShape" mc:Ignorable="w14 w15 w16se w16cid w16 w16cex w16sdtdh wp14">
-  <w:comment w:id="9" w:author="Schellekens,Bram E.J." w:date="2023-10-05T13:40:00Z" w:initials="SE">
-    <w:p>
-      <w:r>
-        <w:t>Wat we doen is het wisselen van eetadressen. Dus bewoner A wisselt met bewoner B voor de gang. Eerst Voor, dan Hoofd en daarna Na. Dus de buurruimte is een ander adres waar de bijbehorende gang word gekookt. Van wie wat kookt blijven we af, ofja doen we niks mee</w:t>
-      </w:r>
-      <w:r>
-        <w:annotationRef/>
-      </w:r>
-    </w:p>
-    <w:p/>
-  </w:comment>
-  <w:comment w:id="10" w:author="Crombach,Natasja N.R." w:date="2023-10-05T13:52:00Z" w:initials="CN">
-    <w:p>
-      <w:pPr>
-        <w:pStyle w:val="CommentText"/>
-      </w:pPr>
-      <w:r>
-        <w:rPr>
-          <w:rStyle w:val="CommentReference"/>
-        </w:rPr>
-        <w:annotationRef/>
-      </w:r>
-      <w:r>
-        <w:rPr>
-          <w:lang w:val="en-GB"/>
-        </w:rPr>
-        <w:t>Zo dan toch?</w:t>
-      </w:r>
-    </w:p>
-  </w:comment>
-  <w:comment w:id="11" w:author="Schellekens,Bram E.J." w:date="2023-10-05T05:03:00Z" w:initials="">
-    <w:p>
-      <w:pPr>
-        <w:pStyle w:val="CommentText"/>
-      </w:pPr>
-      <w:r>
-        <w:rPr>
-          <w:rStyle w:val="CommentReference"/>
-        </w:rPr>
-        <w:annotationRef/>
-      </w:r>
-      <w:r>
-        <w:t xml:space="preserve">Het is per gang. Dus eerst word voorgerecht behandeld. Daarna hoofdgerecht en dan pas nagerecht. </w:t>
-      </w:r>
-    </w:p>
-  </w:comment>
-</w:comments>
-</file>
-
-<file path=word/commentsExtended.xml><?xml version="1.0" encoding="utf-8"?>
-<w15:commentsEx xmlns:wpc="http://schemas.microsoft.com/office/word/2010/wordprocessingCanvas" xmlns:cx="http://schemas.microsoft.com/office/drawing/2014/chartex" xmlns:cx1="http://schemas.microsoft.com/office/drawing/2015/9/8/chartex" xmlns:cx2="http://schemas.microsoft.com/office/drawing/2015/10/21/chartex" xmlns:cx3="http://schemas.microsoft.com/office/drawing/2016/5/9/chartex" xmlns:cx4="http://schemas.microsoft.com/office/drawing/2016/5/10/chartex" xmlns:cx5="http://schemas.microsoft.com/office/drawing/2016/5/11/chartex" xmlns:cx6="http://schemas.microsoft.com/office/drawing/2016/5/12/chartex" xmlns:cx7="http://schemas.microsoft.com/office/drawing/2016/5/13/chartex" xmlns:cx8="http://schemas.microsoft.com/office/drawing/2016/5/14/chartex" xmlns:mc="http://schemas.openxmlformats.org/markup-compatibility/2006" xmlns:aink="http://schemas.microsoft.com/office/drawing/2016/ink" xmlns:am3d="http://schemas.microsoft.com/office/drawing/2017/model3d" xmlns:o="urn:schemas-microsoft-com:office:office" xmlns:oel="http://schemas.microsoft.com/office/2019/extlst" xmlns:r="http://schemas.openxmlformats.org/officeDocument/2006/relationships" xmlns:m="http://schemas.openxmlformats.org/officeDocument/2006/math" xmlns:v="urn:schemas-microsoft-com:vml" xmlns:wp14="http://schemas.microsoft.com/office/word/2010/wordprocessingDrawing" xmlns:wp="http://schemas.openxmlformats.org/drawingml/2006/wordprocessingDrawing" xmlns:w10="urn:schemas-microsoft-com:office:word" xmlns:w="http://schemas.openxmlformats.org/wordprocessingml/2006/main" xmlns:w14="http://schemas.microsoft.com/office/word/2010/wordml" xmlns:w15="http://schemas.microsoft.com/office/word/2012/wordml" xmlns:w16cex="http://schemas.microsoft.com/office/word/2018/wordml/cex" xmlns:w16cid="http://schemas.microsoft.com/office/word/2016/wordml/cid" xmlns:w16="http://schemas.microsoft.com/office/word/2018/wordml" xmlns:w16sdtdh="http://schemas.microsoft.com/office/word/2020/wordml/sdtdatahash" xmlns:w16se="http://schemas.microsoft.com/office/word/2015/wordml/symex" xmlns:wpg="http://schemas.microsoft.com/office/word/2010/wordprocessingGroup" xmlns:wpi="http://schemas.microsoft.com/office/word/2010/wordprocessingInk" xmlns:wne="http://schemas.microsoft.com/office/word/2006/wordml" xmlns:wps="http://schemas.microsoft.com/office/word/2010/wordprocessingShape" mc:Ignorable="w14 w15 w16se w16cid w16 w16cex w16sdtdh wp14">
-  <w15:commentEx w15:paraId="79C36B87" w15:done="1"/>
-  <w15:commentEx w15:paraId="3A773E24" w15:paraIdParent="79C36B87" w15:done="1"/>
-  <w15:commentEx w15:paraId="023DDF12" w15:paraIdParent="79C36B87" w15:done="1"/>
-</w15:commentsEx>
-</file>
-
-<file path=word/commentsExtensible.xml><?xml version="1.0" encoding="utf-8"?>
-<w16cex:commentsExtensible xmlns:wpc="http://schemas.microsoft.com/office/word/2010/wordprocessingCanvas" xmlns:cx="http://schemas.microsoft.com/office/drawing/2014/chartex" xmlns:cx1="http://schemas.microsoft.com/office/drawing/2015/9/8/chartex" xmlns:cx2="http://schemas.microsoft.com/office/drawing/2015/10/21/chartex" xmlns:cx3="http://schemas.microsoft.com/office/drawing/2016/5/9/chartex" xmlns:cx4="http://schemas.microsoft.com/office/drawing/2016/5/10/chartex" xmlns:cx5="http://schemas.microsoft.com/office/drawing/2016/5/11/chartex" xmlns:cx6="http://schemas.microsoft.com/office/drawing/2016/5/12/chartex" xmlns:cx7="http://schemas.microsoft.com/office/drawing/2016/5/13/chartex" xmlns:cx8="http://schemas.microsoft.com/office/drawing/2016/5/14/chartex" xmlns:cr="http://schemas.microsoft.com/office/comments/2020/reactions" xmlns:mc="http://schemas.openxmlformats.org/markup-compatibility/2006" xmlns:aink="http://schemas.microsoft.com/office/drawing/2016/ink" xmlns:am3d="http://schemas.microsoft.com/office/drawing/2017/model3d" xmlns:o="urn:schemas-microsoft-com:office:office" xmlns:oel="http://schemas.microsoft.com/office/2019/extlst" xmlns:r="http://schemas.openxmlformats.org/officeDocument/2006/relationships" xmlns:m="http://schemas.openxmlformats.org/officeDocument/2006/math" xmlns:v="urn:schemas-microsoft-com:vml" xmlns:wp14="http://schemas.microsoft.com/office/word/2010/wordprocessingDrawing" xmlns:wp="http://schemas.openxmlformats.org/drawingml/2006/wordprocessingDrawing" xmlns:w10="urn:schemas-microsoft-com:office:word" xmlns:w="http://schemas.openxmlformats.org/wordprocessingml/2006/main" xmlns:w14="http://schemas.microsoft.com/office/word/2010/wordml" xmlns:w15="http://schemas.microsoft.com/office/word/2012/wordml" xmlns:w16cex="http://schemas.microsoft.com/office/word/2018/wordml/cex" xmlns:w16cid="http://schemas.microsoft.com/office/word/2016/wordml/cid" xmlns:w16="http://schemas.microsoft.com/office/word/2018/wordml" xmlns:w16sdtdh="http://schemas.microsoft.com/office/word/2020/wordml/sdtdatahash" xmlns:w16se="http://schemas.microsoft.com/office/word/2015/wordml/symex" xmlns:wpg="http://schemas.microsoft.com/office/word/2010/wordprocessingGroup" xmlns:wpi="http://schemas.microsoft.com/office/word/2010/wordprocessingInk" xmlns:wne="http://schemas.microsoft.com/office/word/2006/wordml" xmlns:wps="http://schemas.microsoft.com/office/word/2010/wordprocessingShape" mc:Ignorable="w14 w15 w16se w16cid w16 w16cex w16sdtdh cr wp14">
-  <w16cex:commentExtensible w16cex:durableId="763EF11A" w16cex:dateUtc="2023-10-05T11:40:00Z">
-    <w16cex:extLst>
-      <w16:ext w16:uri="{CE6994B0-6A32-4C9F-8C6B-6E91EDA988CE}">
-        <cr:reactions xmlns:cr="http://schemas.microsoft.com/office/comments/2020/reactions">
-          <cr:reaction reactionType="1">
-            <cr:reactionInfo dateUtc="2023-10-05T11:51:38Z">
-              <cr:user userId="S::463130@student.fontys.nl::ce7fb280-aebb-468b-b1f6-09e29abc3ae0" userProvider="AD" userName="Crombach,Natasja N.R."/>
-            </cr:reactionInfo>
-          </cr:reaction>
-        </cr:reactions>
-      </w16:ext>
-    </w16cex:extLst>
-  </w16cex:commentExtensible>
-  <w16cex:commentExtensible w16cex:durableId="28C93E06" w16cex:dateUtc="2023-10-05T11:52:00Z"/>
-  <w16cex:commentExtensible w16cex:durableId="28C8C209" w16cex:dateUtc="2023-10-05T12:03:00Z"/>
-</w16cex:commentsExtensible>
-</file>
-
-<file path=word/commentsIds.xml><?xml version="1.0" encoding="utf-8"?>
-<w16cid:commentsIds xmlns:wpc="http://schemas.microsoft.com/office/word/2010/wordprocessingCanvas" xmlns:cx="http://schemas.microsoft.com/office/drawing/2014/chartex" xmlns:cx1="http://schemas.microsoft.com/office/drawing/2015/9/8/chartex" xmlns:cx2="http://schemas.microsoft.com/office/drawing/2015/10/21/chartex" xmlns:cx3="http://schemas.microsoft.com/office/drawing/2016/5/9/chartex" xmlns:cx4="http://schemas.microsoft.com/office/drawing/2016/5/10/chartex" xmlns:cx5="http://schemas.microsoft.com/office/drawing/2016/5/11/chartex" xmlns:cx6="http://schemas.microsoft.com/office/drawing/2016/5/12/chartex" xmlns:cx7="http://schemas.microsoft.com/office/drawing/2016/5/13/chartex" xmlns:cx8="http://schemas.microsoft.com/office/drawing/2016/5/14/chartex" xmlns:mc="http://schemas.openxmlformats.org/markup-compatibility/2006" xmlns:aink="http://schemas.microsoft.com/office/drawing/2016/ink" xmlns:am3d="http://schemas.microsoft.com/office/drawing/2017/model3d" xmlns:o="urn:schemas-microsoft-com:office:office" xmlns:oel="http://schemas.microsoft.com/office/2019/extlst" xmlns:r="http://schemas.openxmlformats.org/officeDocument/2006/relationships" xmlns:m="http://schemas.openxmlformats.org/officeDocument/2006/math" xmlns:v="urn:schemas-microsoft-com:vml" xmlns:wp14="http://schemas.microsoft.com/office/word/2010/wordprocessingDrawing" xmlns:wp="http://schemas.openxmlformats.org/drawingml/2006/wordprocessingDrawing" xmlns:w10="urn:schemas-microsoft-com:office:word" xmlns:w="http://schemas.openxmlformats.org/wordprocessingml/2006/main" xmlns:w14="http://schemas.microsoft.com/office/word/2010/wordml" xmlns:w15="http://schemas.microsoft.com/office/word/2012/wordml" xmlns:w16cex="http://schemas.microsoft.com/office/word/2018/wordml/cex" xmlns:w16cid="http://schemas.microsoft.com/office/word/2016/wordml/cid" xmlns:w16="http://schemas.microsoft.com/office/word/2018/wordml" xmlns:w16sdtdh="http://schemas.microsoft.com/office/word/2020/wordml/sdtdatahash" xmlns:w16se="http://schemas.microsoft.com/office/word/2015/wordml/symex" xmlns:wpg="http://schemas.microsoft.com/office/word/2010/wordprocessingGroup" xmlns:wpi="http://schemas.microsoft.com/office/word/2010/wordprocessingInk" xmlns:wne="http://schemas.microsoft.com/office/word/2006/wordml" xmlns:wps="http://schemas.microsoft.com/office/word/2010/wordprocessingShape" mc:Ignorable="w14 w15 w16se w16cid w16 w16cex w16sdtdh wp14">
-  <w16cid:commentId w16cid:paraId="79C36B87" w16cid:durableId="763EF11A"/>
-  <w16cid:commentId w16cid:paraId="3A773E24" w16cid:durableId="28C93E06"/>
-  <w16cid:commentId w16cid:paraId="023DDF12" w16cid:durableId="28C8C209"/>
-</w16cid:commentsIds>
 </file>
 
 <file path=word/numbering.xml><?xml version="1.0" encoding="utf-8"?>
@@ -12960,17 +12759,6 @@
     <w:abstractNumId w:val="1"/>
   </w:num>
 </w:numbering>
-</file>
-
-<file path=word/people.xml><?xml version="1.0" encoding="utf-8"?>
-<w15:people xmlns:wpc="http://schemas.microsoft.com/office/word/2010/wordprocessingCanvas" xmlns:cx="http://schemas.microsoft.com/office/drawing/2014/chartex" xmlns:cx1="http://schemas.microsoft.com/office/drawing/2015/9/8/chartex" xmlns:cx2="http://schemas.microsoft.com/office/drawing/2015/10/21/chartex" xmlns:cx3="http://schemas.microsoft.com/office/drawing/2016/5/9/chartex" xmlns:cx4="http://schemas.microsoft.com/office/drawing/2016/5/10/chartex" xmlns:cx5="http://schemas.microsoft.com/office/drawing/2016/5/11/chartex" xmlns:cx6="http://schemas.microsoft.com/office/drawing/2016/5/12/chartex" xmlns:cx7="http://schemas.microsoft.com/office/drawing/2016/5/13/chartex" xmlns:cx8="http://schemas.microsoft.com/office/drawing/2016/5/14/chartex" xmlns:mc="http://schemas.openxmlformats.org/markup-compatibility/2006" xmlns:aink="http://schemas.microsoft.com/office/drawing/2016/ink" xmlns:am3d="http://schemas.microsoft.com/office/drawing/2017/model3d" xmlns:o="urn:schemas-microsoft-com:office:office" xmlns:oel="http://schemas.microsoft.com/office/2019/extlst" xmlns:r="http://schemas.openxmlformats.org/officeDocument/2006/relationships" xmlns:m="http://schemas.openxmlformats.org/officeDocument/2006/math" xmlns:v="urn:schemas-microsoft-com:vml" xmlns:wp14="http://schemas.microsoft.com/office/word/2010/wordprocessingDrawing" xmlns:wp="http://schemas.openxmlformats.org/drawingml/2006/wordprocessingDrawing" xmlns:w10="urn:schemas-microsoft-com:office:word" xmlns:w="http://schemas.openxmlformats.org/wordprocessingml/2006/main" xmlns:w14="http://schemas.microsoft.com/office/word/2010/wordml" xmlns:w15="http://schemas.microsoft.com/office/word/2012/wordml" xmlns:w16cex="http://schemas.microsoft.com/office/word/2018/wordml/cex" xmlns:w16cid="http://schemas.microsoft.com/office/word/2016/wordml/cid" xmlns:w16="http://schemas.microsoft.com/office/word/2018/wordml" xmlns:w16sdtdh="http://schemas.microsoft.com/office/word/2020/wordml/sdtdatahash" xmlns:w16se="http://schemas.microsoft.com/office/word/2015/wordml/symex" xmlns:wpg="http://schemas.microsoft.com/office/word/2010/wordprocessingGroup" xmlns:wpi="http://schemas.microsoft.com/office/word/2010/wordprocessingInk" xmlns:wne="http://schemas.microsoft.com/office/word/2006/wordml" xmlns:wps="http://schemas.microsoft.com/office/word/2010/wordprocessingShape" mc:Ignorable="w14 w15 w16se w16cid w16 w16cex w16sdtdh wp14">
-  <w15:person w15:author="Schellekens,Bram E.J.">
-    <w15:presenceInfo w15:providerId="AD" w15:userId="S::507827@student.fontys.nl::49bd8b8e-f9cf-42cc-9bc8-4d1b4de70ce4"/>
-  </w15:person>
-  <w15:person w15:author="Crombach,Natasja N.R.">
-    <w15:presenceInfo w15:providerId="AD" w15:userId="S::463130@student.fontys.nl::ce7fb280-aebb-468b-b1f6-09e29abc3ae0"/>
-  </w15:person>
-</w15:people>
 </file>
 
 <file path=word/styles.xml><?xml version="1.0" encoding="utf-8"?>
@@ -14465,26 +14253,6 @@
 <file path=customXml/item1.xml><?xml version="1.0" encoding="utf-8"?>
 <b:Sources xmlns:b="http://schemas.openxmlformats.org/officeDocument/2006/bibliography" xmlns="http://schemas.openxmlformats.org/officeDocument/2006/bibliography" SelectedStyle="\APASixthEditionOfficeOnline.xsl" StyleName="APA" Version="6">
   <b:Source>
-    <b:Tag>Roy</b:Tag>
-    <b:SourceType>DocumentFromInternetSite</b:SourceType>
-    <b:Guid>{BD86ADCD-1A1D-47E5-8B07-E50C3FA7A22B}</b:Guid>
-    <b:Title>Runningdinnerprobleem Vughterpoort 2023 - Math program.pdf</b:Title>
-    <b:Author>
-      <b:Author>
-        <b:NameList>
-          <b:Person>
-            <b:Last>Roy Willemsen</b:Last>
-            <b:First>Fontys</b:First>
-            <b:Middle>Hogescholen</b:Middle>
-          </b:Person>
-        </b:NameList>
-      </b:Author>
-    </b:Author>
-    <b:InternetSiteTitle>Canvas</b:InternetSiteTitle>
-    <b:URL>https://canvas.fontys.nl/courses/16607/files/1946847?module_item_id=556474</b:URL>
-    <b:RefOrder>1</b:RefOrder>
-  </b:Source>
-  <b:Source>
     <b:Tag>Cha23</b:Tag>
     <b:SourceType>ElectronicSource</b:SourceType>
     <b:Guid>{CE90EC5E-0FDA-4C99-A644-4881E282E344}</b:Guid>
@@ -14502,11 +14270,31 @@
     <b:Month>September</b:Month>
     <b:RefOrder>2</b:RefOrder>
   </b:Source>
+  <b:Source>
+    <b:Tag>Roy</b:Tag>
+    <b:SourceType>DocumentFromInternetSite</b:SourceType>
+    <b:Guid>{AA3FC4C3-B358-4698-A4DC-531EF11008AA}</b:Guid>
+    <b:Title>Runningdinnerprobleem Vughterpoort 2023 - Math program.pdf</b:Title>
+    <b:Author>
+      <b:Author>
+        <b:NameList>
+          <b:Person>
+            <b:Last>Roy Willemen</b:Last>
+            <b:First>Fontys</b:First>
+            <b:Middle>Hogescholen</b:Middle>
+          </b:Person>
+        </b:NameList>
+      </b:Author>
+    </b:Author>
+    <b:InternetSiteTitle>Canvas</b:InternetSiteTitle>
+    <b:URL>https://canvas.fontys.nl/courses/16607/files/1946847?module_item_id=556474</b:URL>
+    <b:RefOrder>1</b:RefOrder>
+  </b:Source>
 </b:Sources>
 </file>
 
 <file path=customXml/itemProps1.xml><?xml version="1.0" encoding="utf-8"?>
-<ds:datastoreItem xmlns:ds="http://schemas.openxmlformats.org/officeDocument/2006/customXml" ds:itemID="{1547B64D-1C58-4CCA-8C3D-32977FBF75F4}">
+<ds:datastoreItem xmlns:ds="http://schemas.openxmlformats.org/officeDocument/2006/customXml" ds:itemID="{AE6FDC94-30F0-4EA4-90DC-7E9B391238B3}">
   <ds:schemaRefs>
     <ds:schemaRef ds:uri="http://schemas.openxmlformats.org/officeDocument/2006/bibliography"/>
   </ds:schemaRefs>

</xml_diff>